<commit_message>
Adjusting model name capitalizations
</commit_message>
<xml_diff>
--- a/research_paper/Word/kelly_schild_capstone_paper_draft.docx
+++ b/research_paper/Word/kelly_schild_capstone_paper_draft.docx
@@ -2053,7 +2053,44 @@
       </w:r>
       <w:proofErr w:type="spellEnd"/>
       <w:r>
-        <w:t xml:space="preserve"> generator with either instructor-xl or titan as the embedding model, constructing vector stores in chunk sizes of 250 or 1,000. In testing on the sample set, these configurations achieved 90% retrieval accuracy on the 100 sample test questions within a </w:t>
+        <w:t xml:space="preserve"> generator with either </w:t>
+      </w:r>
+      <w:r>
+        <w:rPr>
+          <w:lang w:val="en-US"/>
+        </w:rPr>
+        <w:t>I</w:t>
+      </w:r>
+      <w:proofErr w:type="spellStart"/>
+      <w:r>
+        <w:t>nstructor</w:t>
+      </w:r>
+      <w:proofErr w:type="spellEnd"/>
+      <w:r>
+        <w:t>-</w:t>
+      </w:r>
+      <w:r>
+        <w:rPr>
+          <w:lang w:val="en-US"/>
+        </w:rPr>
+        <w:t>XL</w:t>
+      </w:r>
+      <w:r>
+        <w:t xml:space="preserve"> or </w:t>
+      </w:r>
+      <w:r>
+        <w:rPr>
+          <w:lang w:val="en-US"/>
+        </w:rPr>
+        <w:t>T</w:t>
+      </w:r>
+      <w:proofErr w:type="spellStart"/>
+      <w:r>
+        <w:t>itan</w:t>
+      </w:r>
+      <w:proofErr w:type="spellEnd"/>
+      <w:r>
+        <w:t xml:space="preserve"> as the embedding model, constructing vector stores in chunk sizes of 250 or 1,000. In testing on the sample set, these configurations achieved 90% retrieval accuracy on the 100 sample test questions within a </w:t>
       </w:r>
       <w:proofErr w:type="spellStart"/>
       <w:r>
@@ -2183,7 +2220,119 @@
           <w:sz w:val="20"/>
           <w:szCs w:val="20"/>
         </w:rPr>
-        <w:t>While both instructor-xl and titan embedding models showed initial promise, we conducted detailed accuracy comparisons to determine the superior option. Under the enhanced HyDE architecture, testing with top_k values of one and three on vector stores chunked by 250-character blocks revealed significant performance differences. The titan-generated embeddings achieved accuracies of 45% and 59% for top_k values of one and three, respectively. In comparison, the instructor-generated embeddings demonstrated superior performance, achieving accuracy of 61% and 67% for the same top_k values. Based on these results, we discontinued use of the titan embeddings and conducted all subsequent RAG system evaluations using the instructor-xl model as the embedder.</w:t>
+        <w:t xml:space="preserve">While both </w:t>
+      </w:r>
+      <w:r>
+        <w:rPr>
+          <w:sz w:val="20"/>
+          <w:szCs w:val="20"/>
+        </w:rPr>
+        <w:t>I</w:t>
+      </w:r>
+      <w:r>
+        <w:rPr>
+          <w:sz w:val="20"/>
+          <w:szCs w:val="20"/>
+        </w:rPr>
+        <w:t>nstructor-</w:t>
+      </w:r>
+      <w:r>
+        <w:rPr>
+          <w:sz w:val="20"/>
+          <w:szCs w:val="20"/>
+        </w:rPr>
+        <w:t>XL</w:t>
+      </w:r>
+      <w:r>
+        <w:rPr>
+          <w:sz w:val="20"/>
+          <w:szCs w:val="20"/>
+        </w:rPr>
+        <w:t xml:space="preserve"> and </w:t>
+      </w:r>
+      <w:r>
+        <w:rPr>
+          <w:sz w:val="20"/>
+          <w:szCs w:val="20"/>
+        </w:rPr>
+        <w:t>T</w:t>
+      </w:r>
+      <w:r>
+        <w:rPr>
+          <w:sz w:val="20"/>
+          <w:szCs w:val="20"/>
+        </w:rPr>
+        <w:t xml:space="preserve">itan embedding models showed initial promise, we conducted detailed accuracy comparisons to determine the superior option. Under the enhanced HyDE architecture, testing with top_k values of one and three on vector stores chunked by 250-character blocks revealed significant performance differences. The </w:t>
+      </w:r>
+      <w:r>
+        <w:rPr>
+          <w:sz w:val="20"/>
+          <w:szCs w:val="20"/>
+        </w:rPr>
+        <w:t>T</w:t>
+      </w:r>
+      <w:r>
+        <w:rPr>
+          <w:sz w:val="20"/>
+          <w:szCs w:val="20"/>
+        </w:rPr>
+        <w:t xml:space="preserve">itan-generated embeddings achieved accuracies of 45% and 59% for top_k values of one and three, respectively. In comparison, the </w:t>
+      </w:r>
+      <w:r>
+        <w:rPr>
+          <w:sz w:val="20"/>
+          <w:szCs w:val="20"/>
+        </w:rPr>
+        <w:t>I</w:t>
+      </w:r>
+      <w:r>
+        <w:rPr>
+          <w:sz w:val="20"/>
+          <w:szCs w:val="20"/>
+        </w:rPr>
+        <w:t xml:space="preserve">nstructor-generated embeddings demonstrated superior performance, achieving accuracy of 61% and 67% for the same top_k values. Based on these results, we discontinued use of the </w:t>
+      </w:r>
+      <w:r>
+        <w:rPr>
+          <w:sz w:val="20"/>
+          <w:szCs w:val="20"/>
+        </w:rPr>
+        <w:t>T</w:t>
+      </w:r>
+      <w:r>
+        <w:rPr>
+          <w:sz w:val="20"/>
+          <w:szCs w:val="20"/>
+        </w:rPr>
+        <w:t xml:space="preserve">itan embeddings and conducted all subsequent RAG system evaluations using the </w:t>
+      </w:r>
+      <w:r>
+        <w:rPr>
+          <w:sz w:val="20"/>
+          <w:szCs w:val="20"/>
+        </w:rPr>
+        <w:t>I</w:t>
+      </w:r>
+      <w:r>
+        <w:rPr>
+          <w:sz w:val="20"/>
+          <w:szCs w:val="20"/>
+        </w:rPr>
+        <w:t>nstructor-</w:t>
+      </w:r>
+      <w:r>
+        <w:rPr>
+          <w:sz w:val="20"/>
+          <w:szCs w:val="20"/>
+        </w:rPr>
+        <w:t>XL</w:t>
+      </w:r>
+      <w:r>
+        <w:rPr>
+          <w:sz w:val="20"/>
+          <w:szCs w:val="20"/>
+        </w:rPr>
+        <w:t xml:space="preserve"> model as the embedder.</w:t>
       </w:r>
     </w:p>
     <w:p>

</xml_diff>